<commit_message>
Design report. I am still not sure about using Excel or MATLAB, but I see that word is not an option. What am I doing?
</commit_message>
<xml_diff>
--- a/Project/BAP/Design/Design Report.docx
+++ b/Project/BAP/Design/Design Report.docx
@@ -304,13 +304,7 @@
               <w:rPr>
                 <w:rFonts w:ascii="Candara" w:hAnsi="Candara"/>
               </w:rPr>
-              <w:t>Parallel connected modules (</w:t>
-            </w:r>
-            <w:r>
-              <w:rPr>
-                <w:rFonts w:ascii="Candara" w:hAnsi="Candara"/>
-              </w:rPr>
-              <w:t>n</w:t>
+              <w:t>Parallel connected modules (n</w:t>
             </w:r>
             <w:r>
               <w:rPr>
@@ -404,13 +398,7 @@
               <w:rPr>
                 <w:rFonts w:ascii="Candara" w:hAnsi="Candara"/>
               </w:rPr>
-              <w:t>Modulation index</w:t>
-            </w:r>
-            <w:r>
-              <w:rPr>
-                <w:rFonts w:ascii="Candara" w:hAnsi="Candara"/>
-              </w:rPr>
-              <w:t xml:space="preserve"> (m</w:t>
+              <w:t>Modulation index (m</w:t>
             </w:r>
             <w:r>
               <w:rPr>
@@ -1204,13 +1192,7 @@
               <w:rPr>
                 <w:rFonts w:ascii="Candara" w:hAnsi="Candara"/>
               </w:rPr>
-              <w:t>Drive</w:t>
-            </w:r>
-            <w:r>
-              <w:rPr>
-                <w:rFonts w:ascii="Candara" w:hAnsi="Candara"/>
-              </w:rPr>
-              <w:t xml:space="preserve"> efficiency (</w:t>
+              <w:t>Drive efficiency (</w:t>
             </w:r>
             <w:proofErr w:type="spellStart"/>
             <w:r>
@@ -1250,19 +1232,7 @@
               <w:rPr>
                 <w:rFonts w:ascii="Candara" w:hAnsi="Candara"/>
               </w:rPr>
-              <w:t>9</w:t>
-            </w:r>
-            <w:r>
-              <w:rPr>
-                <w:rFonts w:ascii="Candara" w:hAnsi="Candara"/>
-              </w:rPr>
-              <w:t>8</w:t>
-            </w:r>
-            <w:r>
-              <w:rPr>
-                <w:rFonts w:ascii="Candara" w:hAnsi="Candara"/>
-              </w:rPr>
-              <w:t xml:space="preserve"> %</w:t>
+              <w:t>98 %</w:t>
             </w:r>
           </w:p>
         </w:tc>
@@ -1503,8 +1473,6 @@
           <w:rFonts w:ascii="Candara" w:hAnsi="Candara"/>
         </w:rPr>
       </w:pPr>
-      <w:bookmarkStart w:id="0" w:name="_GoBack"/>
-      <w:bookmarkEnd w:id="0"/>
     </w:p>
     <w:p>
       <w:pPr>
@@ -3440,12 +3408,14 @@
             <v:path o:extrusionok="f" gradientshapeok="t" o:connecttype="rect"/>
             <o:lock v:ext="edit" aspectratio="t"/>
           </v:shapetype>
-          <v:shape id="_x0000_i1029" type="#_x0000_t75" style="width:205.2pt;height:220.6pt" o:ole="">
+          <v:shape id="_x0000_i1025" type="#_x0000_t75" style="width:205.2pt;height:220.6pt" o:ole="">
             <v:imagedata r:id="rId6" o:title=""/>
           </v:shape>
-          <o:OLEObject Type="Embed" ProgID="Visio.Drawing.15" ShapeID="_x0000_i1029" DrawAspect="Content" ObjectID="_1569150952" r:id="rId7"/>
+          <o:OLEObject Type="Embed" ProgID="Visio.Drawing.15" ShapeID="_x0000_i1025" DrawAspect="Content" ObjectID="_1569226220" r:id="rId7"/>
         </w:object>
       </w:r>
+      <w:bookmarkStart w:id="0" w:name="_GoBack"/>
+      <w:bookmarkEnd w:id="0"/>
     </w:p>
     <w:sectPr>
       <w:pgSz w:w="12240" w:h="15840"/>

</xml_diff>

<commit_message>
Design file trial with excel. Seems legit. Not finished yet.
</commit_message>
<xml_diff>
--- a/Project/BAP/Design/Design Report.docx
+++ b/Project/BAP/Design/Design Report.docx
@@ -2330,13 +2330,31 @@
                         </m:r>
                       </m:sub>
                     </m:sSub>
+                    <m:r>
+                      <w:rPr>
+                        <w:rFonts w:ascii="Cambria Math" w:hAnsi="Cambria Math"/>
+                      </w:rPr>
+                      <m:t xml:space="preserve"> pf</m:t>
+                    </m:r>
                   </m:den>
                 </m:f>
                 <m:r>
                   <w:rPr>
                     <w:rFonts w:ascii="Cambria Math" w:hAnsi="Cambria Math"/>
                   </w:rPr>
-                  <m:t>=8.75 A</m:t>
+                  <m:t>=</m:t>
+                </m:r>
+                <m:r>
+                  <w:rPr>
+                    <w:rFonts w:ascii="Cambria Math" w:hAnsi="Cambria Math"/>
+                  </w:rPr>
+                  <m:t>9,72</m:t>
+                </m:r>
+                <m:r>
+                  <w:rPr>
+                    <w:rFonts w:ascii="Cambria Math" w:hAnsi="Cambria Math"/>
+                  </w:rPr>
+                  <m:t xml:space="preserve"> A</m:t>
                 </m:r>
               </m:oMath>
             </m:oMathPara>
@@ -3114,10 +3132,16 @@
                       <w:rPr>
                         <w:rFonts w:ascii="Cambria Math" w:hAnsi="Cambria Math"/>
                       </w:rPr>
-                      <m:t>2Tσ</m:t>
+                      <m:t>2T</m:t>
                     </m:r>
                   </m:num>
                   <m:den>
+                    <m:r>
+                      <w:rPr>
+                        <w:rFonts w:ascii="Cambria Math" w:hAnsi="Cambria Math"/>
+                      </w:rPr>
+                      <m:t>σ</m:t>
+                    </m:r>
                     <m:r>
                       <w:rPr>
                         <w:rFonts w:ascii="Cambria Math" w:hAnsi="Cambria Math"/>
@@ -3154,7 +3178,13 @@
                       <w:rPr>
                         <w:rFonts w:ascii="Cambria Math" w:hAnsi="Cambria Math"/>
                       </w:rPr>
-                      <m:t>-3</m:t>
+                      <m:t>-</m:t>
+                    </m:r>
+                    <m:r>
+                      <w:rPr>
+                        <w:rFonts w:ascii="Cambria Math" w:hAnsi="Cambria Math"/>
+                      </w:rPr>
+                      <m:t>4</m:t>
                     </m:r>
                   </m:sup>
                 </m:sSup>
@@ -3408,10 +3438,10 @@
             <v:path o:extrusionok="f" gradientshapeok="t" o:connecttype="rect"/>
             <o:lock v:ext="edit" aspectratio="t"/>
           </v:shapetype>
-          <v:shape id="_x0000_i1025" type="#_x0000_t75" style="width:205.2pt;height:220.6pt" o:ole="">
+          <v:shape id="_x0000_i1025" type="#_x0000_t75" style="width:205.35pt;height:220.4pt" o:ole="">
             <v:imagedata r:id="rId6" o:title=""/>
           </v:shape>
-          <o:OLEObject Type="Embed" ProgID="Visio.Drawing.15" ShapeID="_x0000_i1025" DrawAspect="Content" ObjectID="_1569226220" r:id="rId7"/>
+          <o:OLEObject Type="Embed" ProgID="Visio.Drawing.15" ShapeID="_x0000_i1025" DrawAspect="Content" ObjectID="_1569236197" r:id="rId7"/>
         </w:object>
       </w:r>
       <w:bookmarkStart w:id="0" w:name="_GoBack"/>

</xml_diff>